<commit_message>
Update docs & css
</commit_message>
<xml_diff>
--- a/Documentation/Чернов Владимир Краткое описание проектной работы.docx
+++ b/Documentation/Чернов Владимир Краткое описание проектной работы.docx
@@ -58,68 +58,6 @@
         <w:pStyle w:val="Normal"/>
         <w:spacing w:lineRule="auto" w:line="360" w:before="0" w:after="0"/>
         <w:ind w:left="4248" w:hanging="0"/>
-        <w:rPr/>
-      </w:pPr>
-      <w:r>
-        <w:rPr/>
-      </w:r>
-    </w:p>
-    <w:p>
-      <w:pPr>
-        <w:pStyle w:val="Normal"/>
-        <w:spacing w:lineRule="auto" w:line="360" w:before="0" w:after="0"/>
-        <w:ind w:left="4248" w:hanging="0"/>
-        <w:rPr/>
-      </w:pPr>
-      <w:r>
-        <w:rPr>
-          <w:rFonts w:eastAsia="Times New Roman" w:cs="Times New Roman" w:ascii="Times New Roman" w:hAnsi="Times New Roman"/>
-          <w:color w:val="000000" w:themeColor="text1"/>
-          <w:sz w:val="28"/>
-          <w:szCs w:val="28"/>
-        </w:rPr>
-        <w:t xml:space="preserve">Зверев Фёдор Вячеславович </w:t>
-      </w:r>
-    </w:p>
-    <w:p>
-      <w:pPr>
-        <w:pStyle w:val="Normal"/>
-        <w:spacing w:lineRule="auto" w:line="360" w:before="0" w:after="0"/>
-        <w:ind w:left="4248" w:hanging="0"/>
-        <w:rPr/>
-      </w:pPr>
-      <w:r>
-        <w:rPr>
-          <w:rFonts w:eastAsia="Times New Roman" w:cs="Times New Roman" w:ascii="Times New Roman" w:hAnsi="Times New Roman"/>
-          <w:color w:val="000000" w:themeColor="text1"/>
-          <w:sz w:val="28"/>
-          <w:szCs w:val="28"/>
-        </w:rPr>
-        <w:t xml:space="preserve">ученик 11-Т класса </w:t>
-      </w:r>
-    </w:p>
-    <w:p>
-      <w:pPr>
-        <w:pStyle w:val="Normal"/>
-        <w:spacing w:lineRule="auto" w:line="360" w:before="0" w:after="0"/>
-        <w:ind w:left="4248" w:hanging="0"/>
-        <w:rPr/>
-      </w:pPr>
-      <w:r>
-        <w:rPr>
-          <w:rFonts w:eastAsia="Times New Roman" w:cs="Times New Roman" w:ascii="Times New Roman" w:hAnsi="Times New Roman"/>
-          <w:color w:val="000000" w:themeColor="text1"/>
-          <w:sz w:val="28"/>
-          <w:szCs w:val="28"/>
-        </w:rPr>
-        <w:t xml:space="preserve">ГБОУ Образовательный центр «Протон» </w:t>
-      </w:r>
-    </w:p>
-    <w:p>
-      <w:pPr>
-        <w:pStyle w:val="Normal"/>
-        <w:spacing w:lineRule="auto" w:line="360" w:before="0" w:after="0"/>
-        <w:ind w:left="4248" w:hanging="0"/>
         <w:rPr>
           <w:rFonts w:ascii="Times New Roman" w:hAnsi="Times New Roman" w:eastAsia="Times New Roman" w:cs="Times New Roman"/>
           <w:color w:val="000000" w:themeColor="text1"/>
@@ -257,20 +195,7 @@
           <w:szCs w:val="32"/>
           <w:lang w:val="en-US"/>
         </w:rPr>
-        <w:t>L</w:t>
-      </w:r>
-      <w:r>
-        <w:rPr>
-          <w:rFonts w:eastAsia="Times New Roman" w:cs="Times New Roman" w:ascii="Times New Roman" w:hAnsi="Times New Roman"/>
-          <w:b/>
-          <w:bCs/>
-          <w:caps/>
-          <w:color w:val="000000" w:themeColor="text1"/>
-          <w:sz w:val="32"/>
-          <w:szCs w:val="32"/>
-          <w:lang w:val="en-US"/>
-        </w:rPr>
-        <w:t>earning management system</w:t>
+        <w:t>Learning management system</w:t>
       </w:r>
       <w:r>
         <w:rPr>
@@ -327,7 +252,15 @@
           <w:sz w:val="28"/>
           <w:szCs w:val="28"/>
         </w:rPr>
-        <w:t>Проблема большинства образовательных организаций, как частных, так и государственных, заключается в неимении работающего сервиса для проведения учебных мероприятий дистанционно, либо же проверки заданий в аналогичном формате. Попытка использовать сторонние сервисы приводит к логичному умозаключению, что данным организациям необходим работающий на должном уровне с необходимым для них функционалом сайт, которым и является прототип представляемого решения.</w:t>
+        <w:t xml:space="preserve">Проблема большинства образовательных организаций, как частных, так и государственных, заключается в неимении работающего сервиса для проведения учебных мероприятий дистанционно, либо же проверки заданий в аналогичном формате. Попытка использовать сторонние сервисы приводит к логичному умозаключению, что данным организациям необходим работающий на должном уровне с необходимым для них функционалом сайт, которым и является прототип представляемого решения. </w:t>
+      </w:r>
+      <w:r>
+        <w:rPr>
+          <w:rFonts w:eastAsia="Calibri" w:cs="Times New Roman" w:ascii="Times New Roman" w:hAnsi="Times New Roman"/>
+          <w:sz w:val="28"/>
+          <w:szCs w:val="28"/>
+        </w:rPr>
+        <w:t>На данный момент представленный прототип несёт в себе ценность для любой образовательной организации, предоставляя информацию о своих учебных мероприятиях, для которых необходима запись вне рамок учебных занятий.</w:t>
       </w:r>
     </w:p>
     <w:p>
@@ -429,15 +362,88 @@
       <w:r>
         <w:rPr/>
         <w:br/>
-      </w:r>
-      <w:r>
-        <w:rPr>
-          <w:rFonts w:eastAsia="Times New Roman" w:cs="Times New Roman" w:ascii="Times New Roman" w:hAnsi="Times New Roman"/>
-          <w:color w:val="000000" w:themeColor="text1"/>
-          <w:sz w:val="28"/>
-          <w:szCs w:val="28"/>
-        </w:rPr>
-        <w:t>Использование внешних источников данных, а именно файлов формата «.</w:t>
+        <w:tab/>
+      </w:r>
+      <w:r>
+        <w:rPr>
+          <w:rFonts w:eastAsia="Times New Roman" w:cs="Times New Roman" w:ascii="Times New Roman" w:hAnsi="Times New Roman"/>
+          <w:color w:val="000000" w:themeColor="text1"/>
+          <w:sz w:val="28"/>
+          <w:szCs w:val="28"/>
+        </w:rPr>
+        <w:t>Использова</w:t>
+      </w:r>
+      <w:r>
+        <w:rPr>
+          <w:rFonts w:eastAsia="Times New Roman" w:cs="Times New Roman" w:ascii="Times New Roman" w:hAnsi="Times New Roman"/>
+          <w:color w:val="000000" w:themeColor="text1"/>
+          <w:sz w:val="28"/>
+          <w:szCs w:val="28"/>
+        </w:rPr>
+        <w:t>лись</w:t>
+      </w:r>
+      <w:r>
+        <w:rPr>
+          <w:rFonts w:eastAsia="Times New Roman" w:cs="Times New Roman" w:ascii="Times New Roman" w:hAnsi="Times New Roman"/>
+          <w:color w:val="000000" w:themeColor="text1"/>
+          <w:sz w:val="28"/>
+          <w:szCs w:val="28"/>
+        </w:rPr>
+        <w:t xml:space="preserve"> внешни</w:t>
+      </w:r>
+      <w:r>
+        <w:rPr>
+          <w:rFonts w:eastAsia="Times New Roman" w:cs="Times New Roman" w:ascii="Times New Roman" w:hAnsi="Times New Roman"/>
+          <w:color w:val="000000" w:themeColor="text1"/>
+          <w:sz w:val="28"/>
+          <w:szCs w:val="28"/>
+        </w:rPr>
+        <w:t>е</w:t>
+      </w:r>
+      <w:r>
+        <w:rPr>
+          <w:rFonts w:eastAsia="Times New Roman" w:cs="Times New Roman" w:ascii="Times New Roman" w:hAnsi="Times New Roman"/>
+          <w:color w:val="000000" w:themeColor="text1"/>
+          <w:sz w:val="28"/>
+          <w:szCs w:val="28"/>
+        </w:rPr>
+        <w:t xml:space="preserve"> источник</w:t>
+      </w:r>
+      <w:r>
+        <w:rPr>
+          <w:rFonts w:eastAsia="Times New Roman" w:cs="Times New Roman" w:ascii="Times New Roman" w:hAnsi="Times New Roman"/>
+          <w:color w:val="000000" w:themeColor="text1"/>
+          <w:sz w:val="28"/>
+          <w:szCs w:val="28"/>
+        </w:rPr>
+        <w:t>и</w:t>
+      </w:r>
+      <w:r>
+        <w:rPr>
+          <w:rFonts w:eastAsia="Times New Roman" w:cs="Times New Roman" w:ascii="Times New Roman" w:hAnsi="Times New Roman"/>
+          <w:color w:val="000000" w:themeColor="text1"/>
+          <w:sz w:val="28"/>
+          <w:szCs w:val="28"/>
+        </w:rPr>
+        <w:t xml:space="preserve"> данных, а именно файл</w:t>
+      </w:r>
+      <w:r>
+        <w:rPr>
+          <w:rFonts w:eastAsia="Times New Roman" w:cs="Times New Roman" w:ascii="Times New Roman" w:hAnsi="Times New Roman"/>
+          <w:color w:val="000000" w:themeColor="text1"/>
+          <w:sz w:val="28"/>
+          <w:szCs w:val="28"/>
+        </w:rPr>
+        <w:t>ы</w:t>
+      </w:r>
+      <w:r>
+        <w:rPr>
+          <w:rFonts w:eastAsia="Times New Roman" w:cs="Times New Roman" w:ascii="Times New Roman" w:hAnsi="Times New Roman"/>
+          <w:color w:val="000000" w:themeColor="text1"/>
+          <w:sz w:val="28"/>
+          <w:szCs w:val="28"/>
+        </w:rPr>
+        <w:t xml:space="preserve"> формата «.</w:t>
       </w:r>
       <w:r>
         <w:rPr>
@@ -456,7 +462,35 @@
           <w:sz w:val="28"/>
           <w:szCs w:val="28"/>
         </w:rPr>
-        <w:t>», в том числе были использованы статические файлы и база данных.</w:t>
+        <w:t xml:space="preserve">», в том числе были использованы статические файлы </w:t>
+      </w:r>
+      <w:r>
+        <w:rPr>
+          <w:rFonts w:eastAsia="Times New Roman" w:cs="Times New Roman" w:ascii="Times New Roman" w:hAnsi="Times New Roman"/>
+          <w:color w:val="000000" w:themeColor="text1"/>
+          <w:sz w:val="28"/>
+          <w:szCs w:val="28"/>
+        </w:rPr>
+        <w:t>(</w:t>
+      </w:r>
+      <w:r>
+        <w:rPr>
+          <w:rFonts w:eastAsia="Times New Roman" w:cs="Times New Roman" w:ascii="Times New Roman" w:hAnsi="Times New Roman"/>
+          <w:color w:val="000000" w:themeColor="text1"/>
+          <w:sz w:val="28"/>
+          <w:szCs w:val="28"/>
+          <w:lang w:val="ru-RU"/>
+        </w:rPr>
+        <w:t>таблицы каскадных стилей и иные файлы)</w:t>
+      </w:r>
+      <w:r>
+        <w:rPr>
+          <w:rFonts w:eastAsia="Times New Roman" w:cs="Times New Roman" w:ascii="Times New Roman" w:hAnsi="Times New Roman"/>
+          <w:color w:val="000000" w:themeColor="text1"/>
+          <w:sz w:val="28"/>
+          <w:szCs w:val="28"/>
+        </w:rPr>
+        <w:t xml:space="preserve"> и база данных.</w:t>
       </w:r>
     </w:p>
     <w:p>
@@ -501,6 +535,26 @@
         <w:ind w:firstLine="708"/>
         <w:jc w:val="both"/>
         <w:rPr>
+          <w:lang w:val="ru-RU"/>
+        </w:rPr>
+      </w:pPr>
+      <w:r>
+        <w:rPr>
+          <w:rFonts w:cs="Times New Roman" w:ascii="Times New Roman" w:hAnsi="Times New Roman"/>
+          <w:sz w:val="28"/>
+          <w:szCs w:val="28"/>
+          <w:lang w:val="ru-RU"/>
+        </w:rPr>
+        <w:t>Пример использования прототипа для поиска и фильтрации курсов образовательной организации:</w:t>
+      </w:r>
+    </w:p>
+    <w:p>
+      <w:pPr>
+        <w:pStyle w:val="Normal"/>
+        <w:spacing w:lineRule="auto" w:line="360" w:before="0" w:after="0"/>
+        <w:ind w:firstLine="708"/>
+        <w:jc w:val="both"/>
+        <w:rPr>
           <w:rFonts w:ascii="Times New Roman" w:hAnsi="Times New Roman" w:cs="Times New Roman"/>
           <w:sz w:val="28"/>
           <w:szCs w:val="28"/>
@@ -508,41 +562,176 @@
       </w:pPr>
       <w:r>
         <w:rPr>
-          <w:rFonts w:cs="Times New Roman" w:ascii="Times New Roman" w:hAnsi="Times New Roman"/>
-          <w:sz w:val="28"/>
-          <w:szCs w:val="28"/>
-        </w:rPr>
-      </w:r>
-    </w:p>
-    <w:p>
-      <w:pPr>
-        <w:pStyle w:val="Normal"/>
-        <w:spacing w:lineRule="auto" w:line="360"/>
-        <w:rPr>
-          <w:rFonts w:ascii="Times New Roman" w:hAnsi="Times New Roman" w:eastAsia="Times New Roman" w:cs="Times New Roman"/>
-          <w:color w:val="000000" w:themeColor="text1"/>
-          <w:sz w:val="28"/>
-          <w:szCs w:val="28"/>
-        </w:rPr>
-      </w:pPr>
-      <w:r>
-        <w:rPr>
-          <w:rFonts w:eastAsia="Times New Roman" w:cs="Times New Roman" w:ascii="Times New Roman" w:hAnsi="Times New Roman"/>
-          <w:color w:val="000000" w:themeColor="text1"/>
-          <w:sz w:val="28"/>
-          <w:szCs w:val="28"/>
-        </w:rPr>
-      </w:r>
-    </w:p>
-    <w:p>
-      <w:pPr>
-        <w:pStyle w:val="Normal"/>
-        <w:spacing w:lineRule="auto" w:line="360" w:before="0" w:after="0"/>
-        <w:jc w:val="both"/>
-        <w:rPr/>
-      </w:pPr>
-      <w:r>
-        <w:rPr/>
+          <w:lang w:val="ru-RU"/>
+        </w:rPr>
+      </w:r>
+      <w:r>
+        <mc:AlternateContent>
+          <mc:Choice Requires="wps">
+            <w:drawing>
+              <wp:anchor behindDoc="0" distT="0" distB="0" distL="0" distR="0" simplePos="0" locked="0" layoutInCell="0" allowOverlap="1" relativeHeight="2">
+                <wp:simplePos x="0" y="0"/>
+                <wp:positionH relativeFrom="column">
+                  <wp:align>center</wp:align>
+                </wp:positionH>
+                <wp:positionV relativeFrom="paragraph">
+                  <wp:posOffset>635</wp:posOffset>
+                </wp:positionV>
+                <wp:extent cx="5494020" cy="3290570"/>
+                <wp:effectExtent l="0" t="0" r="0" b="0"/>
+                <wp:wrapSquare wrapText="largest"/>
+                <wp:docPr id="1" name="Врезка1"/>
+                <a:graphic xmlns:a="http://schemas.openxmlformats.org/drawingml/2006/main">
+                  <a:graphicData uri="http://schemas.microsoft.com/office/word/2010/wordprocessingShape">
+                    <wps:wsp>
+                      <wps:cNvSpPr txBox="1"/>
+                      <wps:spPr>
+                        <a:xfrm>
+                          <a:off x="0" y="0"/>
+                          <a:ext cx="5494020" cy="3290570"/>
+                        </a:xfrm>
+                        <a:prstGeom prst="rect"/>
+                        <a:solidFill>
+                          <a:srgbClr val="FFFFFF"/>
+                        </a:solidFill>
+                      </wps:spPr>
+                      <wps:txbx>
+                        <w:txbxContent>
+                          <w:p>
+                            <w:pPr>
+                              <w:pStyle w:val="Style15"/>
+                              <w:spacing w:before="120" w:after="120"/>
+                              <w:rPr>
+                                <w:rFonts w:ascii="Times New Roman" w:hAnsi="Times New Roman"/>
+                                <w:sz w:val="28"/>
+                                <w:szCs w:val="28"/>
+                              </w:rPr>
+                            </w:pPr>
+                            <w:r>
+                              <w:rPr>
+                                <w:rFonts w:ascii="Times New Roman" w:hAnsi="Times New Roman"/>
+                                <w:sz w:val="28"/>
+                                <w:szCs w:val="28"/>
+                              </w:rPr>
+                              <w:drawing>
+                                <wp:inline distT="0" distB="0" distL="0" distR="0">
+                                  <wp:extent cx="5342890" cy="2893060"/>
+                                  <wp:effectExtent l="0" t="0" r="0" b="0"/>
+                                  <wp:docPr id="2" name="Изображение1" descr=""/>
+                                  <wp:cNvGraphicFramePr>
+                                    <a:graphicFrameLocks xmlns:a="http://schemas.openxmlformats.org/drawingml/2006/main" noChangeAspect="1"/>
+                                  </wp:cNvGraphicFramePr>
+                                  <a:graphic xmlns:a="http://schemas.openxmlformats.org/drawingml/2006/main">
+                                    <a:graphicData uri="http://schemas.openxmlformats.org/drawingml/2006/picture">
+                                      <pic:pic xmlns:pic="http://schemas.openxmlformats.org/drawingml/2006/picture">
+                                        <pic:nvPicPr>
+                                          <pic:cNvPr id="2" name="Изображение1" descr=""/>
+                                          <pic:cNvPicPr>
+                                            <a:picLocks noChangeAspect="1" noChangeArrowheads="1"/>
+                                          </pic:cNvPicPr>
+                                        </pic:nvPicPr>
+                                        <pic:blipFill>
+                                          <a:blip r:embed="rId2"/>
+                                          <a:stretch>
+                                            <a:fillRect/>
+                                          </a:stretch>
+                                        </pic:blipFill>
+                                        <pic:spPr bwMode="auto">
+                                          <a:xfrm>
+                                            <a:off x="0" y="0"/>
+                                            <a:ext cx="5342890" cy="2893060"/>
+                                          </a:xfrm>
+                                          <a:prstGeom prst="rect">
+                                            <a:avLst/>
+                                          </a:prstGeom>
+                                        </pic:spPr>
+                                      </pic:pic>
+                                    </a:graphicData>
+                                  </a:graphic>
+                                </wp:inline>
+                              </w:drawing>
+                              <w:t>Рис. 1.</w:t>
+                            </w:r>
+                          </w:p>
+                        </w:txbxContent>
+                      </wps:txbx>
+                      <wps:bodyPr anchor="t" lIns="0" tIns="0" rIns="0" bIns="0">
+                        <a:noAutofit/>
+                      </wps:bodyPr>
+                    </wps:wsp>
+                  </a:graphicData>
+                </a:graphic>
+              </wp:anchor>
+            </w:drawing>
+          </mc:Choice>
+          <mc:Fallback>
+            <w:pict>
+              <v:rect style="position:absolute;rotation:-0;width:432.6pt;height:259.1pt;mso-wrap-distance-left:0pt;mso-wrap-distance-right:0pt;mso-wrap-distance-top:0pt;mso-wrap-distance-bottom:0pt;margin-top:0pt;mso-position-vertical:top;mso-position-vertical-relative:text;margin-left:24.65pt;mso-position-horizontal:center;mso-position-horizontal-relative:text">
+                <v:textbox inset="0in,0in,0in,0in">
+                  <w:txbxContent>
+                    <w:p>
+                      <w:pPr>
+                        <w:pStyle w:val="Style15"/>
+                        <w:spacing w:before="120" w:after="120"/>
+                        <w:rPr>
+                          <w:rFonts w:ascii="Times New Roman" w:hAnsi="Times New Roman"/>
+                          <w:sz w:val="28"/>
+                          <w:szCs w:val="28"/>
+                        </w:rPr>
+                      </w:pPr>
+                      <w:r>
+                        <w:rPr>
+                          <w:rFonts w:ascii="Times New Roman" w:hAnsi="Times New Roman"/>
+                          <w:sz w:val="28"/>
+                          <w:szCs w:val="28"/>
+                        </w:rPr>
+                        <w:drawing>
+                          <wp:inline distT="0" distB="0" distL="0" distR="0">
+                            <wp:extent cx="5342890" cy="2893060"/>
+                            <wp:effectExtent l="0" t="0" r="0" b="0"/>
+                            <wp:docPr id="3" name="Изображение1" descr=""/>
+                            <wp:cNvGraphicFramePr>
+                              <a:graphicFrameLocks xmlns:a="http://schemas.openxmlformats.org/drawingml/2006/main" noChangeAspect="1"/>
+                            </wp:cNvGraphicFramePr>
+                            <a:graphic xmlns:a="http://schemas.openxmlformats.org/drawingml/2006/main">
+                              <a:graphicData uri="http://schemas.openxmlformats.org/drawingml/2006/picture">
+                                <pic:pic xmlns:pic="http://schemas.openxmlformats.org/drawingml/2006/picture">
+                                  <pic:nvPicPr>
+                                    <pic:cNvPr id="3" name="Изображение1" descr=""/>
+                                    <pic:cNvPicPr>
+                                      <a:picLocks noChangeAspect="1" noChangeArrowheads="1"/>
+                                    </pic:cNvPicPr>
+                                  </pic:nvPicPr>
+                                  <pic:blipFill>
+                                    <a:blip r:embed="rId3"/>
+                                    <a:stretch>
+                                      <a:fillRect/>
+                                    </a:stretch>
+                                  </pic:blipFill>
+                                  <pic:spPr bwMode="auto">
+                                    <a:xfrm>
+                                      <a:off x="0" y="0"/>
+                                      <a:ext cx="5342890" cy="2893060"/>
+                                    </a:xfrm>
+                                    <a:prstGeom prst="rect">
+                                      <a:avLst/>
+                                    </a:prstGeom>
+                                  </pic:spPr>
+                                </pic:pic>
+                              </a:graphicData>
+                            </a:graphic>
+                          </wp:inline>
+                        </w:drawing>
+                        <w:t>Рис. 1.</w:t>
+                      </w:r>
+                    </w:p>
+                  </w:txbxContent>
+                </v:textbox>
+                <w10:wrap type="square" side="largest"/>
+              </v:rect>
+            </w:pict>
+          </mc:Fallback>
+        </mc:AlternateContent>
       </w:r>
     </w:p>
     <w:sectPr>

</xml_diff>